<commit_message>
Updated documentation. Removed 09_database_update.R since it ended up containing only one line of code. That line is now at the end of 08_Final_Table_Edits.R
</commit_message>
<xml_diff>
--- a/Toxics Redo Process Steps.docx
+++ b/Toxics Redo Process Steps.docx
@@ -59,15 +59,13 @@
       </w:r>
       <w:proofErr w:type="spellEnd"/>
       <w:r>
-        <w:t xml:space="preserve"> after a few minutes when this happens. Once data was retrieved, whole row duplicates were removed and the success table updated accordingly. The </w:t>
-      </w:r>
-      <w:proofErr w:type="gramStart"/>
-      <w:r>
-        <w:t>results  of</w:t>
-      </w:r>
-      <w:proofErr w:type="gramEnd"/>
-      <w:r>
-        <w:t xml:space="preserve"> the query were saved to the </w:t>
+        <w:t xml:space="preserve"> after a few minutes when this happens. Once data was retrieved, whole row duplicates were removed and the success table up</w:t>
+      </w:r>
+      <w:r>
+        <w:t xml:space="preserve">dated accordingly. The results </w:t>
+      </w:r>
+      <w:r>
+        <w:t xml:space="preserve">of the query were saved to the </w:t>
       </w:r>
       <w:proofErr w:type="spellStart"/>
       <w:r>
@@ -143,7 +141,13 @@
         <w:t>on Water Science Center</w:t>
       </w:r>
       <w:r>
-        <w:t xml:space="preserve"> (from the first 2012 IR attempt) that aren’t in NWIS so those we made sure to include those in the list of stations to locate. </w:t>
+        <w:t xml:space="preserve"> (from the first 2012 IR attempt) that aren’t in NWIS so those we made sur</w:t>
+      </w:r>
+      <w:r>
+        <w:t xml:space="preserve">e to include </w:t>
+      </w:r>
+      <w:r>
+        <w:t xml:space="preserve">in the list of stations to locate. </w:t>
       </w:r>
     </w:p>
     <w:p>
@@ -190,15 +194,69 @@
       </w:r>
       <w:proofErr w:type="spellEnd"/>
       <w:r>
-        <w:t xml:space="preserve"> truncation issues that may have to be excluded (5/28/2014). The </w:t>
-      </w:r>
-      <w:proofErr w:type="gramStart"/>
-      <w:r>
-        <w:t>list of stations then to be located from the EPA include</w:t>
-      </w:r>
-      <w:proofErr w:type="gramEnd"/>
-      <w:r>
-        <w:t xml:space="preserve"> all the other organizations except for Environmental Monitoring and Assessment Program (&amp; for now ‘National Aquatic Resource Survey Data’). </w:t>
+        <w:t xml:space="preserve"> truncation is</w:t>
+      </w:r>
+      <w:r>
+        <w:t xml:space="preserve">sues. I spoke with Shannon </w:t>
+      </w:r>
+      <w:proofErr w:type="spellStart"/>
+      <w:r>
+        <w:t>Hubler</w:t>
+      </w:r>
+      <w:proofErr w:type="spellEnd"/>
+      <w:r>
+        <w:t xml:space="preserve"> at the lab who informed me that NRSA sites were NOT entered in LASAR. He did however have </w:t>
+      </w:r>
+      <w:r>
+        <w:t>better latitude and longitude than what was in STORET for 139 of the 175 stations. This was considered good enough and the remaining 36 with poor lat/</w:t>
+      </w:r>
+      <w:proofErr w:type="spellStart"/>
+      <w:r>
+        <w:t>lon</w:t>
+      </w:r>
+      <w:proofErr w:type="spellEnd"/>
+      <w:r>
+        <w:t xml:space="preserve"> were excluded. </w:t>
+      </w:r>
+      <w:r>
+        <w:t xml:space="preserve">The </w:t>
+      </w:r>
+      <w:r>
+        <w:t>list of stations then to be located from the EPA includes</w:t>
+      </w:r>
+      <w:r>
+        <w:t xml:space="preserve"> all the other organizations except for Environmental Mon</w:t>
+      </w:r>
+      <w:r>
+        <w:t xml:space="preserve">itoring and Assessment Program </w:t>
+      </w:r>
+      <w:r>
+        <w:t>&amp; ‘Nationa</w:t>
+      </w:r>
+      <w:r>
+        <w:t>l Aquatic Resource Survey Data’</w:t>
+      </w:r>
+      <w:r>
+        <w:t xml:space="preserve">. </w:t>
+      </w:r>
+      <w:r>
+        <w:t xml:space="preserve"> This file also identifies </w:t>
+      </w:r>
+      <w:proofErr w:type="spellStart"/>
+      <w:r>
+        <w:t>lasar</w:t>
+      </w:r>
+      <w:proofErr w:type="spellEnd"/>
+      <w:r>
+        <w:t xml:space="preserve"> stations NOT in the </w:t>
+      </w:r>
+      <w:proofErr w:type="spellStart"/>
+      <w:r>
+        <w:t>geodatabase</w:t>
+      </w:r>
+      <w:proofErr w:type="spellEnd"/>
+      <w:r>
+        <w:t xml:space="preserve"> that will also need to be located. </w:t>
       </w:r>
     </w:p>
     <w:p>
@@ -210,7 +268,359 @@
         </w:numPr>
       </w:pPr>
       <w:r>
-        <w:t xml:space="preserve">Next, dealing with spatial duplicates still has to be taken care of because there is overlap </w:t>
+        <w:t>Moving onto to preparing the data and conducting the evaluations. In order to calculate the evaluations several decision rules from the Assessment Methodology had to be imp</w:t>
+      </w:r>
+      <w:r>
+        <w:t>lemented. These are captured in 04_Data_Preparations.R. The first step was combining the datasets and pulling in the criteria. These processing steps were adapted from an earlier effort used to compare Toxics Monitoring Program</w:t>
+      </w:r>
+      <w:r>
+        <w:t xml:space="preserve"> (TMP)</w:t>
+      </w:r>
+      <w:r>
+        <w:t xml:space="preserve"> data to all available criteria or benchmarks. As such a criteria table was created for that effort which was used for this effort subbing out the DEQ specific standards. In working through these criteria and implementing Assessment Methodology steps it became apparent that there were Parameters/Pollutants that were not included in the original queries in addition to the condition specific parameters required to calculated hardness based and ammonia criteria. In order to include these parameters in the original datasets the file 01b_Missed_Parameters_Query was run in many times as it was realized that another parameter had not yet been included. This file cannot be run from top to bottom. Instead the additional data were included in updated tables in the </w:t>
+      </w:r>
+      <w:proofErr w:type="spellStart"/>
+      <w:r>
+        <w:t>WQAssessment</w:t>
+      </w:r>
+      <w:proofErr w:type="spellEnd"/>
+      <w:r>
+        <w:t xml:space="preserve"> database.  Handling detects and non-detects had to occur on each individual source dataset in </w:t>
+      </w:r>
+      <w:r>
+        <w:lastRenderedPageBreak/>
+        <w:t xml:space="preserve">order to accommodate the different methods that each system used to indicate detection status. Once all the data were compiled units were made consistent. One critical decision rule that took some time to sort out conceptually was the application and handling of sample fractions. The criteria can be for dissolved or total fractions so I initially thought it made sense </w:t>
+      </w:r>
+      <w:r>
+        <w:t xml:space="preserve">to make the criteria specific to fraction which worked for the TMP data since we were collecting both fractions for the whole project. It did not work for the Integrated Report for two reasons. First, the Assessment database stores pollutants by elemental name only and makes no distinction for fraction even if it was considered in past assessments. Second, the data we queried is inconsistent for each sample. Some have dissolved </w:t>
+      </w:r>
+      <w:proofErr w:type="gramStart"/>
+      <w:r>
+        <w:t>only,</w:t>
+      </w:r>
+      <w:proofErr w:type="gramEnd"/>
+      <w:r>
+        <w:t xml:space="preserve"> some have total only and only a few have both. So it became necessary to track pollutant names in several different forms. There are the pollutant names alone from the original data source, the fraction associated with those pollutant names, the criteria table names alone and their fractions and the assessment database pollutant names alone.  We also had to deal with duplicate samples which occurred in a couple different forms. First there are field duplicates, also lab duplicates and further duplicates where a single sample is reported twice with two different MRLs. Station type or ‘matrix’ are pulled in from Mike’s station locating efforts. Per the Assessment Methodology in order to evaluate some of the criteria we have to to</w:t>
+      </w:r>
+      <w:r>
+        <w:t xml:space="preserve">tal different speciations. This is the case for </w:t>
+      </w:r>
+      <w:proofErr w:type="spellStart"/>
+      <w:r>
+        <w:t>Endosulfan</w:t>
+      </w:r>
+      <w:proofErr w:type="spellEnd"/>
+      <w:r>
+        <w:t xml:space="preserve">, Nitrosamines, </w:t>
+      </w:r>
+      <w:proofErr w:type="spellStart"/>
+      <w:r>
+        <w:t>Hexachlorocyclohexane</w:t>
+      </w:r>
+      <w:proofErr w:type="spellEnd"/>
+      <w:r>
+        <w:t>-Technical, Chlordane and PCBs/</w:t>
+      </w:r>
+      <w:proofErr w:type="spellStart"/>
+      <w:r>
+        <w:t>Aroclors</w:t>
+      </w:r>
+      <w:proofErr w:type="spellEnd"/>
+      <w:r>
+        <w:t xml:space="preserve">. DDT is also a sum for Aquatic life but the criteria for the total is always less stringent than the criteria for the individual speciations. This part of the script also calculates hardness where we have calcium and magnesium ions. Then we merge each sample with the criteria and calculate the condition specific criteria. It turns out that like for the DDT the more complicated way of calculating the standard for pentachlorophenol is never more stringent than the static value standard. Then we pick the minimum criteria for each sample. I tried this using </w:t>
+      </w:r>
+      <w:proofErr w:type="spellStart"/>
+      <w:r>
+        <w:t>ddply</w:t>
+      </w:r>
+      <w:proofErr w:type="spellEnd"/>
+      <w:r>
+        <w:t xml:space="preserve"> but took WAY too long. Then I tried </w:t>
+      </w:r>
+      <w:proofErr w:type="spellStart"/>
+      <w:r>
+        <w:t>dplyr</w:t>
+      </w:r>
+      <w:proofErr w:type="spellEnd"/>
+      <w:r>
+        <w:t xml:space="preserve"> but it didn’t allow me to apply a custom function. Through </w:t>
+      </w:r>
+      <w:proofErr w:type="spellStart"/>
+      <w:r>
+        <w:t>stackoverflow</w:t>
+      </w:r>
+      <w:proofErr w:type="spellEnd"/>
+      <w:r>
+        <w:t xml:space="preserve"> searching I found a data table solution which actually runs VERY fast. A package worth considering when working with other large datasets although I prefer the attempts Hadley Wickham is making to merge human readability with performance. Next, we also decided that we would convert sample fractions when we didn’t have the appropriate fraction available. Then we actually determine the </w:t>
+      </w:r>
+      <w:proofErr w:type="spellStart"/>
+      <w:r>
+        <w:t>exceedances</w:t>
+      </w:r>
+      <w:proofErr w:type="spellEnd"/>
+      <w:r>
+        <w:t xml:space="preserve"> (which is only 1 line! A lot of work for something so very simple!). Following are the validity determinations dealing with MRLs, appropriate fractions and resolving duplications with total and dissolved. </w:t>
+      </w:r>
+    </w:p>
+    <w:p>
+      <w:pPr>
+        <w:pStyle w:val="ListParagraph"/>
+        <w:numPr>
+          <w:ilvl w:val="0"/>
+          <w:numId w:val="1"/>
+        </w:numPr>
+      </w:pPr>
+      <w:r>
+        <w:t xml:space="preserve">Then we move onto the Station summaries in the file 05_Station_Summary_and_Determination.R which I implement using </w:t>
+      </w:r>
+      <w:proofErr w:type="spellStart"/>
+      <w:r>
+        <w:t>dplyr</w:t>
+      </w:r>
+      <w:proofErr w:type="spellEnd"/>
+      <w:r>
+        <w:t xml:space="preserve"> for its readability. Then we apply the methodology for determining Category assignment at each station accounting for only assigning 3B status to Alkalinity and Phosphate phosphorus. </w:t>
+      </w:r>
+      <w:r>
+        <w:t xml:space="preserve">These summaries and the data evaluations were output to an access database (2012_WorkingTables.mdb) where they were linked as </w:t>
+      </w:r>
+      <w:proofErr w:type="spellStart"/>
+      <w:r>
+        <w:t>subtables</w:t>
+      </w:r>
+      <w:proofErr w:type="spellEnd"/>
+      <w:r>
+        <w:t xml:space="preserve"> so that the data evaluations would be immediately available from the station summary in the table. I wanted to this from the SQL tables but the </w:t>
+      </w:r>
+      <w:proofErr w:type="spellStart"/>
+      <w:r>
+        <w:t>subdatasheet</w:t>
+      </w:r>
+      <w:proofErr w:type="spellEnd"/>
+      <w:r>
+        <w:t xml:space="preserve"> function in Access only works on local tables. </w:t>
+      </w:r>
+      <w:r>
+        <w:t xml:space="preserve">Then we had to relate the names the </w:t>
+      </w:r>
+      <w:proofErr w:type="spellStart"/>
+      <w:r>
+        <w:t>WQAssessment</w:t>
+      </w:r>
+      <w:proofErr w:type="spellEnd"/>
+      <w:r>
+        <w:t xml:space="preserve"> pollutant names (Thanks Karla!).  The last part of the file pulls in the </w:t>
+      </w:r>
+      <w:proofErr w:type="spellStart"/>
+      <w:r>
+        <w:t>ars</w:t>
+      </w:r>
+      <w:proofErr w:type="spellEnd"/>
+      <w:r>
+        <w:t xml:space="preserve"> </w:t>
+      </w:r>
+      <w:r>
+        <w:t xml:space="preserve">in its most current edited form and checks each of the stations in the redo to see </w:t>
+      </w:r>
+      <w:r>
+        <w:lastRenderedPageBreak/>
+        <w:t>if it’s falls on an existing assessment unit and separates them out into separate data objects.</w:t>
+      </w:r>
+      <w:r>
+        <w:t xml:space="preserve"> One thing that came up during our review was that I had assumed that the </w:t>
+      </w:r>
+      <w:proofErr w:type="spellStart"/>
+      <w:r>
+        <w:t>LLID_Stream_Lake</w:t>
+      </w:r>
+      <w:proofErr w:type="spellEnd"/>
+      <w:r>
+        <w:t xml:space="preserve"> was the field we should be using to use for the look back for identifying existing segments and using for creating new ones. It turns out this field is really just for display purposes and facilitating searching in the web database and conceptually we really only care about the </w:t>
+      </w:r>
+      <w:proofErr w:type="spellStart"/>
+      <w:r>
+        <w:t>LLID_Stream</w:t>
+      </w:r>
+      <w:proofErr w:type="spellEnd"/>
+      <w:r>
+        <w:t xml:space="preserve"> for matching purposes. So in cases where no </w:t>
+      </w:r>
+      <w:proofErr w:type="spellStart"/>
+      <w:r>
+        <w:t>LLID_Stream</w:t>
+      </w:r>
+      <w:proofErr w:type="spellEnd"/>
+      <w:r>
+        <w:t xml:space="preserve"> is identified </w:t>
+      </w:r>
+      <w:proofErr w:type="gramStart"/>
+      <w:r>
+        <w:t>we</w:t>
+      </w:r>
+      <w:proofErr w:type="gramEnd"/>
+      <w:r>
+        <w:t xml:space="preserve"> look for a </w:t>
+      </w:r>
+      <w:proofErr w:type="spellStart"/>
+      <w:r>
+        <w:t>LLID_Lake</w:t>
+      </w:r>
+      <w:proofErr w:type="spellEnd"/>
+      <w:r>
+        <w:t xml:space="preserve"> but we don’t want the assessment units to inherently account for reservoirs based on the current model we use for determining assessment units.</w:t>
+      </w:r>
+    </w:p>
+    <w:p>
+      <w:pPr>
+        <w:pStyle w:val="ListParagraph"/>
+        <w:numPr>
+          <w:ilvl w:val="0"/>
+          <w:numId w:val="1"/>
+        </w:numPr>
+      </w:pPr>
+      <w:r>
+        <w:t xml:space="preserve">The next script 06_Exist_Recs.R works through updating the ARS entries for the assessment units and updated them with the new analyses. </w:t>
+      </w:r>
+    </w:p>
+    <w:p>
+      <w:pPr>
+        <w:pStyle w:val="ListParagraph"/>
+        <w:numPr>
+          <w:ilvl w:val="0"/>
+          <w:numId w:val="1"/>
+        </w:numPr>
+      </w:pPr>
+      <w:r>
+        <w:t xml:space="preserve">The next script 07_New_Recs.R identifies those LLIDs where that pollutant has been analyzed before but the assessment unit does not capture the new stations and those LLIDs that have not been analyzed before for each pollutant. </w:t>
+      </w:r>
+      <w:r>
+        <w:t xml:space="preserve">The LLIDs that have been analyzed before required some pretty manual editing which is handled in the file 07a_2012_IR_New_Recs_Exceptions.R.  For some reason in this set of data we didn’t really end up with mixed category stations on a new LLID. Maybe this suggests that when there is a problem with a pollutant it is truly persistent. </w:t>
+      </w:r>
+      <w:proofErr w:type="gramStart"/>
+      <w:r>
+        <w:t>That  or</w:t>
+      </w:r>
+      <w:proofErr w:type="gramEnd"/>
+      <w:r>
+        <w:t xml:space="preserve"> it just reflects that we really only have a very small number of stations with enough data to draw our conclusions.  Both the </w:t>
+      </w:r>
+      <w:proofErr w:type="spellStart"/>
+      <w:r>
+        <w:t>exist_recs</w:t>
+      </w:r>
+      <w:proofErr w:type="spellEnd"/>
+      <w:r>
+        <w:t xml:space="preserve"> and </w:t>
+      </w:r>
+      <w:proofErr w:type="spellStart"/>
+      <w:r>
+        <w:t>new_recs</w:t>
+      </w:r>
+      <w:proofErr w:type="spellEnd"/>
+      <w:r>
+        <w:t xml:space="preserve"> scripts were adapted from the first draft edit. They have a lot less specific edits to the ARS and so </w:t>
+      </w:r>
+      <w:proofErr w:type="gramStart"/>
+      <w:r>
+        <w:t>are probably a better starting point</w:t>
+      </w:r>
+      <w:proofErr w:type="gramEnd"/>
+      <w:r>
+        <w:t xml:space="preserve"> to go from when trying to make these more general. </w:t>
+      </w:r>
+    </w:p>
+    <w:p>
+      <w:pPr>
+        <w:pStyle w:val="ListParagraph"/>
+        <w:numPr>
+          <w:ilvl w:val="0"/>
+          <w:numId w:val="1"/>
+        </w:numPr>
+      </w:pPr>
+      <w:r>
+        <w:t xml:space="preserve">The next </w:t>
+      </w:r>
+      <w:proofErr w:type="gramStart"/>
+      <w:r>
+        <w:t>script 08_Final_Table_Edits.R make</w:t>
+      </w:r>
+      <w:proofErr w:type="gramEnd"/>
+      <w:r>
+        <w:t xml:space="preserve"> some changes to the final tables to make sure they have consistent formatting. There is also some draft code trying to think through how to put the </w:t>
+      </w:r>
+      <w:proofErr w:type="spellStart"/>
+      <w:r>
+        <w:t>Record_ID</w:t>
+      </w:r>
+      <w:proofErr w:type="spellEnd"/>
+      <w:r>
+        <w:t xml:space="preserve"> assigned to the grouped stations for new records back into the station so that it can be used as a lookup to link the station to the assessment unit beyond just the text summary.</w:t>
+      </w:r>
+    </w:p>
+    <w:p>
+      <w:pPr>
+        <w:pStyle w:val="ListParagraph"/>
+        <w:numPr>
+          <w:ilvl w:val="0"/>
+          <w:numId w:val="1"/>
+        </w:numPr>
+      </w:pPr>
+      <w:r>
+        <w:t xml:space="preserve">The next file 09_Database_Update.R doesn’t actually update the database. This was more of an adaptation from the original effort. The problem we have is that we can’t write directly from R to the SQL database because the RODBC drivers don’t operate using the additional memory available in a 64-bit system (my understanding of this is foggy at best and probably laughable by someone who actually understands such things). Basically every time you try to use the </w:t>
+      </w:r>
+      <w:proofErr w:type="spellStart"/>
+      <w:r>
+        <w:t>sqlSave</w:t>
+      </w:r>
+      <w:proofErr w:type="spellEnd"/>
+      <w:r>
+        <w:t xml:space="preserve"> function you get the R error that it cannot allocate a vector of size x. Previously I got around this by splitting the data frame into three parts because the offending columns were really the Summary and the Comments. This time however, even those weren’t writing out. So I saved the whole table to a .</w:t>
+      </w:r>
+      <w:proofErr w:type="spellStart"/>
+      <w:r>
+        <w:t>csv</w:t>
+      </w:r>
+      <w:proofErr w:type="spellEnd"/>
+      <w:r>
+        <w:t xml:space="preserve"> instead. Then I imported it into Access and then from SQL Server Management Studio was able to import it from Access. Weird. But it works.</w:t>
+      </w:r>
+    </w:p>
+    <w:p>
+      <w:pPr>
+        <w:pStyle w:val="ListParagraph"/>
+        <w:numPr>
+          <w:ilvl w:val="0"/>
+          <w:numId w:val="1"/>
+        </w:numPr>
+      </w:pPr>
+      <w:r>
+        <w:t xml:space="preserve">Then after all of that my time ran out and we were not able to spend enough time reviewing the final results and it was determined that we would not be finishing this work at all and reverting back to the first draft and only make minor edits to respond to some of the minor comments. This wasn’t too much of a problem for the analysis since we hadn’t overwritten anything and we could just leave the Redo Draft alone. It was a little more complicated for Mike since he had been building the </w:t>
+      </w:r>
+      <w:proofErr w:type="spellStart"/>
+      <w:r>
+        <w:t>StationUseList</w:t>
+      </w:r>
+      <w:proofErr w:type="spellEnd"/>
+      <w:r>
+        <w:t xml:space="preserve"> and the </w:t>
+      </w:r>
+      <w:proofErr w:type="spellStart"/>
+      <w:r>
+        <w:t>geodatabase</w:t>
+      </w:r>
+      <w:proofErr w:type="spellEnd"/>
+      <w:r>
+        <w:t xml:space="preserve"> station feature class based on the assumption that a certain set of stations should be included. Instead he had to differentiate the new stations we had gone through the effort of locating </w:t>
+      </w:r>
+      <w:r>
+        <w:t xml:space="preserve">from the ones we actually used in the </w:t>
+      </w:r>
+      <w:r>
+        <w:lastRenderedPageBreak/>
+        <w:t xml:space="preserve">first draft. </w:t>
+      </w:r>
+      <w:r>
+        <w:t>Then as it is we may not even be submitting the first draft as a final attempt and abandon the 2012 entirely. Oh well! As of 8/21/2014.</w:t>
       </w:r>
     </w:p>
     <w:sectPr>
@@ -241,7 +651,7 @@
         <w:rFonts w:hint="default"/>
       </w:rPr>
     </w:lvl>
-    <w:lvl w:ilvl="1" w:tplc="04090019" w:tentative="1">
+    <w:lvl w:ilvl="1" w:tplc="04090019">
       <w:start w:val="1"/>
       <w:numFmt w:val="lowerLetter"/>
       <w:lvlText w:val="%2."/>

</xml_diff>